<commit_message>
subida trabajo de samba
</commit_message>
<xml_diff>
--- a/Instalación Linux + windows.docx
+++ b/Instalación Linux + windows.docx
@@ -730,6 +730,7 @@
       <w:pPr>
         <w:ind w:left="360"/>
       </w:pPr>
+      <w:bookmarkStart w:id="0" w:name="_GoBack"/>
       <w:r>
         <w:rPr>
           <w:noProof/>
@@ -785,6 +786,7 @@
         </w:drawing>
       </w:r>
     </w:p>
+    <w:bookmarkEnd w:id="0"/>
     <w:p>
       <w:pPr>
         <w:ind w:left="360"/>
@@ -1183,6 +1185,7 @@
         <w:t>Introducimos una imagen de Ubuntu e iniciamos el equipo, automáticamente si inicia la instalación de Linux y seleccionamos Live CD.</w:t>
       </w:r>
     </w:p>
+    <w:p/>
     <w:p>
       <w:r>
         <w:rPr>
@@ -1340,7 +1343,6 @@
         </w:numPr>
       </w:pPr>
       <w:r>
-        <w:lastRenderedPageBreak/>
         <w:t>Montamos el sistema en la raíz /</w:t>
       </w:r>
       <w:proofErr w:type="spellStart"/>
@@ -1373,11 +1375,17 @@
       </w:r>
       <w:proofErr w:type="spellStart"/>
       <w:r>
-        <w:t>bind</w:t>
+        <w:t>bi</w:t>
+      </w:r>
+      <w:r>
+        <w:t>nd</w:t>
       </w:r>
       <w:proofErr w:type="spellEnd"/>
       <w:r>
-        <w:t xml:space="preserve"> /</w:t>
+        <w:t xml:space="preserve"> </w:t>
+      </w:r>
+      <w:r>
+        <w:t>/</w:t>
       </w:r>
       <w:proofErr w:type="spellStart"/>
       <w:r>
@@ -1639,7 +1647,6 @@
       </w:pPr>
       <w:proofErr w:type="spellStart"/>
       <w:r>
-        <w:lastRenderedPageBreak/>
         <w:t>Exit</w:t>
       </w:r>
       <w:proofErr w:type="spellEnd"/>
@@ -1712,8 +1719,6 @@
       <w:pPr>
         <w:pStyle w:val="Prrafodelista"/>
       </w:pPr>
-      <w:bookmarkStart w:id="0" w:name="_GoBack"/>
-      <w:bookmarkEnd w:id="0"/>
     </w:p>
     <w:p>
       <w:r>

</xml_diff>